<commit_message>
Add mock data for report
</commit_message>
<xml_diff>
--- a/report_output/KampungKu_Report.docx
+++ b/report_output/KampungKu_Report.docx
@@ -447,61 +447,6 @@
                     </pic:cNvPicPr>
                   </pic:nvPicPr>
                   <pic:blipFill>
-                    <a:blip r:embed="rId12" cstate="none"/>
-                    <a:srcRect/>
-                    <a:stretch>
-                      <a:fillRect/>
-                    </a:stretch>
-                  </pic:blipFill>
-                  <pic:spPr bwMode="auto">
-                    <a:xfrm>
-                      <a:off x="0" y="0"/>
-                      <a:ext cx="2857500" cy="6191250"/>
-                    </a:xfrm>
-                    <a:prstGeom prst="rect">
-                      <a:avLst/>
-                    </a:prstGeom>
-                  </pic:spPr>
-                </pic:pic>
-              </a:graphicData>
-            </a:graphic>
-          </wp:inline>
-        </w:drawing>
-      </w:r>
-    </w:p>
-    <w:p/>
-    <w:p>
-      <w:pPr>
-        <w:pStyle w:val="Heading2"/>
-        <w:spacing w:before="200" w:after="100"/>
-      </w:pPr>
-      <w:r>
-        <w:t xml:space="preserve">4. Service Completion Screen</w:t>
-      </w:r>
-    </w:p>
-    <w:p>
-      <w:pPr>
-        <w:jc w:val="center"/>
-      </w:pPr>
-      <w:r>
-        <w:drawing>
-          <wp:inline distT="0" distB="0" distL="0" distR="0">
-            <wp:extent cx="2857500" cy="6191250"/>
-            <wp:effectExtent t="0" r="0" b="0" l="0"/>
-            <wp:docPr id="1" name="" descr="" title=""/>
-            <wp:cNvGraphicFramePr>
-              <a:graphicFrameLocks xmlns:a="http://schemas.openxmlformats.org/drawingml/2006/main" noChangeAspect="1"/>
-            </wp:cNvGraphicFramePr>
-            <a:graphic xmlns:a="http://schemas.openxmlformats.org/drawingml/2006/main">
-              <a:graphicData uri="http://schemas.openxmlformats.org/drawingml/2006/picture">
-                <pic:pic xmlns:pic="http://schemas.openxmlformats.org/drawingml/2006/picture">
-                  <pic:nvPicPr>
-                    <pic:cNvPr id="0" name="" descr=""/>
-                    <pic:cNvPicPr>
-                      <a:picLocks noChangeAspect="1" noChangeArrowheads="1"/>
-                    </pic:cNvPicPr>
-                  </pic:nvPicPr>
-                  <pic:blipFill>
                     <a:blip r:embed="rId13" cstate="none"/>
                     <a:srcRect/>
                     <a:stretch>
@@ -525,6 +470,61 @@
       </w:r>
     </w:p>
     <w:p/>
+    <w:p>
+      <w:pPr>
+        <w:pStyle w:val="Heading2"/>
+        <w:spacing w:before="200" w:after="100"/>
+      </w:pPr>
+      <w:r>
+        <w:t xml:space="preserve">4. Service Completion Screen</w:t>
+      </w:r>
+    </w:p>
+    <w:p>
+      <w:pPr>
+        <w:jc w:val="center"/>
+      </w:pPr>
+      <w:r>
+        <w:drawing>
+          <wp:inline distT="0" distB="0" distL="0" distR="0">
+            <wp:extent cx="2857500" cy="6191250"/>
+            <wp:effectExtent t="0" r="0" b="0" l="0"/>
+            <wp:docPr id="1" name="" descr="" title=""/>
+            <wp:cNvGraphicFramePr>
+              <a:graphicFrameLocks xmlns:a="http://schemas.openxmlformats.org/drawingml/2006/main" noChangeAspect="1"/>
+            </wp:cNvGraphicFramePr>
+            <a:graphic xmlns:a="http://schemas.openxmlformats.org/drawingml/2006/main">
+              <a:graphicData uri="http://schemas.openxmlformats.org/drawingml/2006/picture">
+                <pic:pic xmlns:pic="http://schemas.openxmlformats.org/drawingml/2006/picture">
+                  <pic:nvPicPr>
+                    <pic:cNvPr id="0" name="" descr=""/>
+                    <pic:cNvPicPr>
+                      <a:picLocks noChangeAspect="1" noChangeArrowheads="1"/>
+                    </pic:cNvPicPr>
+                  </pic:nvPicPr>
+                  <pic:blipFill>
+                    <a:blip r:embed="rId14" cstate="none"/>
+                    <a:srcRect/>
+                    <a:stretch>
+                      <a:fillRect/>
+                    </a:stretch>
+                  </pic:blipFill>
+                  <pic:spPr bwMode="auto">
+                    <a:xfrm>
+                      <a:off x="0" y="0"/>
+                      <a:ext cx="2857500" cy="6191250"/>
+                    </a:xfrm>
+                    <a:prstGeom prst="rect">
+                      <a:avLst/>
+                    </a:prstGeom>
+                  </pic:spPr>
+                </pic:pic>
+              </a:graphicData>
+            </a:graphic>
+          </wp:inline>
+        </w:drawing>
+      </w:r>
+    </w:p>
+    <w:p/>
     <w:sectPr>
       <w:pgSz w:w="11906" w:h="16838" w:orient="portrait"/>
       <w:pgMar w:top="1440" w:right="1440" w:bottom="1440" w:left="1440" w:header="708" w:footer="708" w:gutter="0"/>

</xml_diff>